<commit_message>
Changed .gitignore and Tutorial.docx files
</commit_message>
<xml_diff>
--- a/Tutorial.docx
+++ b/Tutorial.docx
@@ -99,577 +99,603 @@
           <w:sz w:val="24"/>
           <w:szCs w:val="24"/>
         </w:rPr>
-        <w:t>YOUR</w:t>
-      </w:r>
-      <w:r>
-        <w:rPr>
-          <w:sz w:val="24"/>
-          <w:szCs w:val="24"/>
-        </w:rPr>
-        <w:t>_EMAIL</w:t>
+        <w:t>YOUR_EMAIL</w:t>
+      </w:r>
+    </w:p>
+    <w:p>
+      <w:pPr>
+        <w:rPr>
+          <w:sz w:val="24"/>
+          <w:szCs w:val="24"/>
+        </w:rPr>
+      </w:pPr>
+      <w:r>
+        <w:rPr>
+          <w:sz w:val="24"/>
+          <w:szCs w:val="24"/>
+        </w:rPr>
+        <w:t xml:space="preserve">username: </w:t>
+      </w:r>
+      <w:r>
+        <w:rPr>
+          <w:sz w:val="24"/>
+          <w:szCs w:val="24"/>
+        </w:rPr>
+        <w:t>YOUR_USERNAME</w:t>
+      </w:r>
+    </w:p>
+    <w:p>
+      <w:pPr>
+        <w:rPr>
+          <w:sz w:val="24"/>
+          <w:szCs w:val="24"/>
+        </w:rPr>
+      </w:pPr>
+      <w:r>
+        <w:rPr>
+          <w:sz w:val="24"/>
+          <w:szCs w:val="24"/>
+        </w:rPr>
+        <w:t xml:space="preserve">password: </w:t>
+      </w:r>
+      <w:r>
+        <w:rPr>
+          <w:sz w:val="24"/>
+          <w:szCs w:val="24"/>
+        </w:rPr>
+        <w:t>YOUR_PASSWORD</w:t>
+      </w:r>
+    </w:p>
+    <w:p>
+      <w:pPr>
+        <w:rPr>
+          <w:sz w:val="24"/>
+          <w:szCs w:val="24"/>
+        </w:rPr>
+      </w:pPr>
+    </w:p>
+    <w:p>
+      <w:pPr>
+        <w:rPr>
+          <w:sz w:val="24"/>
+          <w:szCs w:val="24"/>
+        </w:rPr>
+      </w:pPr>
+      <w:r>
+        <w:rPr>
+          <w:sz w:val="24"/>
+          <w:szCs w:val="24"/>
+        </w:rPr>
+        <w:t>Would you like to receive product updates and announcements via email?</w:t>
+      </w:r>
+    </w:p>
+    <w:p>
+      <w:pPr>
+        <w:rPr>
+          <w:sz w:val="24"/>
+          <w:szCs w:val="24"/>
+        </w:rPr>
+      </w:pPr>
+      <w:r>
+        <w:rPr>
+          <w:sz w:val="24"/>
+          <w:szCs w:val="24"/>
+        </w:rPr>
+        <w:t>y/n</w:t>
+      </w:r>
+    </w:p>
+    <w:p>
+      <w:pPr>
+        <w:rPr>
+          <w:sz w:val="24"/>
+          <w:szCs w:val="24"/>
+        </w:rPr>
+      </w:pPr>
+    </w:p>
+    <w:p>
+      <w:pPr>
+        <w:rPr>
+          <w:b/>
+          <w:sz w:val="36"/>
+          <w:szCs w:val="36"/>
+        </w:rPr>
+      </w:pPr>
+      <w:proofErr w:type="spellStart"/>
+      <w:r>
+        <w:rPr>
+          <w:b/>
+          <w:sz w:val="36"/>
+          <w:szCs w:val="36"/>
+        </w:rPr>
+        <w:t>Github</w:t>
+      </w:r>
+      <w:proofErr w:type="spellEnd"/>
+    </w:p>
+    <w:p>
+      <w:pPr>
+        <w:rPr>
+          <w:sz w:val="24"/>
+          <w:szCs w:val="24"/>
+        </w:rPr>
+      </w:pPr>
+      <w:r>
+        <w:rPr>
+          <w:sz w:val="24"/>
+          <w:szCs w:val="24"/>
+        </w:rPr>
+        <w:t>https://github.com</w:t>
+      </w:r>
+    </w:p>
+    <w:p>
+      <w:pPr>
+        <w:rPr>
+          <w:sz w:val="24"/>
+          <w:szCs w:val="24"/>
+        </w:rPr>
+      </w:pPr>
+    </w:p>
+    <w:p>
+      <w:pPr>
+        <w:rPr>
+          <w:b/>
+          <w:sz w:val="36"/>
+          <w:szCs w:val="24"/>
+        </w:rPr>
+      </w:pPr>
+      <w:r>
+        <w:rPr>
+          <w:b/>
+          <w:sz w:val="36"/>
+          <w:szCs w:val="24"/>
+        </w:rPr>
+        <w:t>Create readme file</w:t>
+      </w:r>
+    </w:p>
+    <w:p>
+      <w:pPr>
+        <w:rPr>
+          <w:sz w:val="24"/>
+          <w:szCs w:val="24"/>
+        </w:rPr>
+      </w:pPr>
+      <w:r>
+        <w:rPr>
+          <w:sz w:val="24"/>
+          <w:szCs w:val="24"/>
+        </w:rPr>
+        <w:t>https://www.makeareadme.com/</w:t>
+      </w:r>
+    </w:p>
+    <w:p>
+      <w:pPr>
+        <w:rPr>
+          <w:sz w:val="24"/>
+          <w:szCs w:val="24"/>
+        </w:rPr>
+      </w:pPr>
+    </w:p>
+    <w:p>
+      <w:pPr>
+        <w:rPr>
+          <w:b/>
+          <w:sz w:val="36"/>
+          <w:szCs w:val="24"/>
+        </w:rPr>
+      </w:pPr>
+      <w:r>
+        <w:rPr>
+          <w:b/>
+          <w:sz w:val="36"/>
+          <w:szCs w:val="24"/>
+        </w:rPr>
+        <w:t>Git commit and push commands</w:t>
+      </w:r>
+    </w:p>
+    <w:p>
+      <w:pPr>
+        <w:rPr>
+          <w:sz w:val="24"/>
+          <w:szCs w:val="24"/>
+        </w:rPr>
+      </w:pPr>
+      <w:r>
+        <w:rPr>
+          <w:sz w:val="24"/>
+          <w:szCs w:val="24"/>
+        </w:rPr>
+        <w:t xml:space="preserve">echo "# </w:t>
+      </w:r>
+      <w:proofErr w:type="spellStart"/>
+      <w:r>
+        <w:rPr>
+          <w:sz w:val="24"/>
+          <w:szCs w:val="24"/>
+        </w:rPr>
+        <w:t>DA_IT_School</w:t>
+      </w:r>
+      <w:proofErr w:type="spellEnd"/>
+      <w:r>
+        <w:rPr>
+          <w:sz w:val="24"/>
+          <w:szCs w:val="24"/>
+        </w:rPr>
+        <w:t xml:space="preserve"> </w:t>
+      </w:r>
+      <w:proofErr w:type="spellStart"/>
+      <w:r>
+        <w:rPr>
+          <w:sz w:val="24"/>
+          <w:szCs w:val="24"/>
+        </w:rPr>
+        <w:t>homeworks</w:t>
+      </w:r>
+      <w:proofErr w:type="spellEnd"/>
+      <w:r>
+        <w:rPr>
+          <w:sz w:val="24"/>
+          <w:szCs w:val="24"/>
+        </w:rPr>
+        <w:t>" &gt;&gt; README.md</w:t>
+      </w:r>
+    </w:p>
+    <w:p>
+      <w:pPr>
+        <w:rPr>
+          <w:sz w:val="24"/>
+          <w:szCs w:val="24"/>
+        </w:rPr>
+      </w:pPr>
+      <w:r>
+        <w:rPr>
+          <w:sz w:val="24"/>
+          <w:szCs w:val="24"/>
+        </w:rPr>
+        <w:t>git clone</w:t>
+      </w:r>
+    </w:p>
+    <w:p>
+      <w:pPr>
+        <w:rPr>
+          <w:sz w:val="24"/>
+          <w:szCs w:val="24"/>
+        </w:rPr>
+      </w:pPr>
+      <w:r>
+        <w:rPr>
+          <w:sz w:val="24"/>
+          <w:szCs w:val="24"/>
+        </w:rPr>
+        <w:t xml:space="preserve">git </w:t>
+      </w:r>
+      <w:proofErr w:type="spellStart"/>
+      <w:r>
+        <w:rPr>
+          <w:sz w:val="24"/>
+          <w:szCs w:val="24"/>
+        </w:rPr>
+        <w:t>init</w:t>
+      </w:r>
+      <w:proofErr w:type="spellEnd"/>
+    </w:p>
+    <w:p>
+      <w:pPr>
+        <w:rPr>
+          <w:sz w:val="24"/>
+          <w:szCs w:val="24"/>
+        </w:rPr>
+      </w:pPr>
+      <w:r>
+        <w:rPr>
+          <w:sz w:val="24"/>
+          <w:szCs w:val="24"/>
+        </w:rPr>
+        <w:t xml:space="preserve">git add README.md </w:t>
+      </w:r>
+      <w:proofErr w:type="gramStart"/>
+      <w:r>
+        <w:rPr>
+          <w:sz w:val="24"/>
+          <w:szCs w:val="24"/>
+        </w:rPr>
+        <w:t>/ .</w:t>
+      </w:r>
+      <w:proofErr w:type="gramEnd"/>
+    </w:p>
+    <w:p>
+      <w:pPr>
+        <w:rPr>
+          <w:sz w:val="24"/>
+          <w:szCs w:val="24"/>
+        </w:rPr>
+      </w:pPr>
+      <w:r>
+        <w:rPr>
+          <w:sz w:val="24"/>
+          <w:szCs w:val="24"/>
+        </w:rPr>
+        <w:t>git commit -m "first commit"</w:t>
+      </w:r>
+    </w:p>
+    <w:p>
+      <w:pPr>
+        <w:rPr>
+          <w:sz w:val="24"/>
+          <w:szCs w:val="24"/>
+        </w:rPr>
+      </w:pPr>
+      <w:r>
+        <w:rPr>
+          <w:sz w:val="24"/>
+          <w:szCs w:val="24"/>
+        </w:rPr>
+        <w:t>git branch -M master</w:t>
+      </w:r>
+    </w:p>
+    <w:p>
+      <w:pPr>
+        <w:rPr>
+          <w:sz w:val="24"/>
+          <w:szCs w:val="24"/>
+        </w:rPr>
+      </w:pPr>
+      <w:r>
+        <w:rPr>
+          <w:sz w:val="24"/>
+          <w:szCs w:val="24"/>
+        </w:rPr>
+        <w:t>git remote add origin https://github.com/DAITSchool/DA_IT_School.git</w:t>
+      </w:r>
+    </w:p>
+    <w:p>
+      <w:pPr>
+        <w:rPr>
+          <w:sz w:val="24"/>
+          <w:szCs w:val="24"/>
+        </w:rPr>
+      </w:pPr>
+      <w:r>
+        <w:rPr>
+          <w:sz w:val="24"/>
+          <w:szCs w:val="24"/>
+        </w:rPr>
+        <w:t>git remote set-</w:t>
+      </w:r>
+      <w:proofErr w:type="spellStart"/>
+      <w:r>
+        <w:rPr>
+          <w:sz w:val="24"/>
+          <w:szCs w:val="24"/>
+        </w:rPr>
+        <w:t>url</w:t>
+      </w:r>
+      <w:proofErr w:type="spellEnd"/>
+      <w:r>
+        <w:rPr>
+          <w:sz w:val="24"/>
+          <w:szCs w:val="24"/>
+        </w:rPr>
+        <w:t xml:space="preserve"> origin https://github.com/DAITSchool/DA_IT_School.git</w:t>
+      </w:r>
+    </w:p>
+    <w:p>
+      <w:pPr>
+        <w:rPr>
+          <w:sz w:val="24"/>
+          <w:szCs w:val="24"/>
+        </w:rPr>
+      </w:pPr>
+      <w:r>
+        <w:rPr>
+          <w:sz w:val="24"/>
+          <w:szCs w:val="24"/>
+        </w:rPr>
+        <w:lastRenderedPageBreak/>
+        <w:t>git push -u origin master</w:t>
+      </w:r>
+    </w:p>
+    <w:p>
+      <w:pPr>
+        <w:rPr>
+          <w:sz w:val="24"/>
+          <w:szCs w:val="24"/>
+        </w:rPr>
+      </w:pPr>
+    </w:p>
+    <w:p>
+      <w:pPr>
+        <w:rPr>
+          <w:b/>
+          <w:sz w:val="36"/>
+          <w:szCs w:val="36"/>
+        </w:rPr>
+      </w:pPr>
+      <w:r>
+        <w:rPr>
+          <w:b/>
+          <w:sz w:val="36"/>
+          <w:szCs w:val="36"/>
+        </w:rPr>
+        <w:t>Check git status</w:t>
+      </w:r>
+    </w:p>
+    <w:p>
+      <w:pPr>
+        <w:rPr>
+          <w:sz w:val="24"/>
+          <w:szCs w:val="24"/>
+        </w:rPr>
+      </w:pPr>
+      <w:r>
+        <w:rPr>
+          <w:sz w:val="24"/>
+          <w:szCs w:val="24"/>
+        </w:rPr>
+        <w:t>git status</w:t>
+      </w:r>
+    </w:p>
+    <w:p>
+      <w:pPr>
+        <w:rPr>
+          <w:sz w:val="24"/>
+          <w:szCs w:val="24"/>
+        </w:rPr>
+      </w:pPr>
+    </w:p>
+    <w:p>
+      <w:pPr>
+        <w:rPr>
+          <w:b/>
+          <w:sz w:val="36"/>
+          <w:szCs w:val="24"/>
+        </w:rPr>
+      </w:pPr>
+      <w:r>
+        <w:rPr>
+          <w:b/>
+          <w:sz w:val="36"/>
+          <w:szCs w:val="24"/>
+        </w:rPr>
+        <w:t>Shows branch list</w:t>
+      </w:r>
+    </w:p>
+    <w:p>
+      <w:pPr>
+        <w:rPr>
+          <w:sz w:val="24"/>
+          <w:szCs w:val="24"/>
+        </w:rPr>
+      </w:pPr>
+      <w:r>
+        <w:rPr>
+          <w:sz w:val="24"/>
+          <w:szCs w:val="24"/>
+        </w:rPr>
+        <w:t>git branch</w:t>
+      </w:r>
+    </w:p>
+    <w:p>
+      <w:pPr>
+        <w:rPr>
+          <w:sz w:val="24"/>
+          <w:szCs w:val="24"/>
+        </w:rPr>
+      </w:pPr>
+    </w:p>
+    <w:p>
+      <w:pPr>
+        <w:rPr>
+          <w:b/>
+          <w:sz w:val="36"/>
+          <w:szCs w:val="24"/>
+        </w:rPr>
+      </w:pPr>
+      <w:r>
+        <w:rPr>
+          <w:b/>
+          <w:sz w:val="36"/>
+          <w:szCs w:val="24"/>
+        </w:rPr>
+        <w:t>Branch creating and checkout</w:t>
+      </w:r>
+    </w:p>
+    <w:p>
+      <w:pPr>
+        <w:rPr>
+          <w:sz w:val="24"/>
+          <w:szCs w:val="24"/>
+        </w:rPr>
+      </w:pPr>
+      <w:r>
+        <w:rPr>
+          <w:sz w:val="24"/>
+          <w:szCs w:val="24"/>
+        </w:rPr>
+        <w:t>https://git-scm.com/book/en/v2/Git-Branching-Basic-Branching-and-Merging</w:t>
+      </w:r>
+    </w:p>
+    <w:p>
+      <w:pPr>
+        <w:rPr>
+          <w:sz w:val="24"/>
+          <w:szCs w:val="24"/>
+        </w:rPr>
+      </w:pPr>
+    </w:p>
+    <w:p>
+      <w:pPr>
+        <w:rPr>
+          <w:b/>
+          <w:sz w:val="36"/>
+          <w:szCs w:val="36"/>
+        </w:rPr>
+      </w:pPr>
+      <w:r>
+        <w:rPr>
+          <w:b/>
+          <w:sz w:val="36"/>
+          <w:szCs w:val="36"/>
+        </w:rPr>
+        <w:t>Files that are not going to commit</w:t>
+      </w:r>
+    </w:p>
+    <w:p>
+      <w:pPr>
+        <w:rPr>
+          <w:sz w:val="24"/>
+          <w:szCs w:val="24"/>
+        </w:rPr>
+      </w:pPr>
+      <w:proofErr w:type="gramStart"/>
+      <w:r>
+        <w:rPr>
+          <w:sz w:val="24"/>
+          <w:szCs w:val="24"/>
+        </w:rPr>
+        <w:t>.</w:t>
+      </w:r>
+      <w:proofErr w:type="spellStart"/>
+      <w:r>
+        <w:rPr>
+          <w:sz w:val="24"/>
+          <w:szCs w:val="24"/>
+        </w:rPr>
+        <w:t>gitignore</w:t>
+      </w:r>
+      <w:proofErr w:type="spellEnd"/>
+      <w:proofErr w:type="gramEnd"/>
+    </w:p>
+    <w:p>
+      <w:pPr>
+        <w:rPr>
+          <w:sz w:val="24"/>
+          <w:szCs w:val="24"/>
+        </w:rPr>
+      </w:pPr>
+      <w:r>
+        <w:rPr>
+          <w:sz w:val="24"/>
+          <w:szCs w:val="24"/>
+        </w:rPr>
+        <w:t xml:space="preserve">Add </w:t>
+      </w:r>
+      <w:proofErr w:type="spellStart"/>
+      <w:r>
+        <w:rPr>
+          <w:sz w:val="24"/>
+          <w:szCs w:val="24"/>
+        </w:rPr>
+        <w:t>node_modules</w:t>
+      </w:r>
+      <w:proofErr w:type="spellEnd"/>
+      <w:r>
+        <w:rPr>
+          <w:sz w:val="24"/>
+          <w:szCs w:val="24"/>
+        </w:rPr>
+        <w:t xml:space="preserve"> here</w:t>
       </w:r>
       <w:bookmarkStart w:id="0" w:name="_GoBack"/>
       <w:bookmarkEnd w:id="0"/>
-    </w:p>
-    <w:p>
-      <w:pPr>
-        <w:rPr>
-          <w:sz w:val="24"/>
-          <w:szCs w:val="24"/>
-        </w:rPr>
-      </w:pPr>
-      <w:r>
-        <w:rPr>
-          <w:sz w:val="24"/>
-          <w:szCs w:val="24"/>
-        </w:rPr>
-        <w:t xml:space="preserve">username: </w:t>
-      </w:r>
-      <w:r>
-        <w:rPr>
-          <w:sz w:val="24"/>
-          <w:szCs w:val="24"/>
-        </w:rPr>
-        <w:t>YOUR_USERNAME</w:t>
-      </w:r>
-    </w:p>
-    <w:p>
-      <w:pPr>
-        <w:rPr>
-          <w:sz w:val="24"/>
-          <w:szCs w:val="24"/>
-        </w:rPr>
-      </w:pPr>
-      <w:r>
-        <w:rPr>
-          <w:sz w:val="24"/>
-          <w:szCs w:val="24"/>
-        </w:rPr>
-        <w:t xml:space="preserve">password: </w:t>
-      </w:r>
-      <w:r>
-        <w:rPr>
-          <w:sz w:val="24"/>
-          <w:szCs w:val="24"/>
-        </w:rPr>
-        <w:t>YOUR_PASSWORD</w:t>
-      </w:r>
-    </w:p>
-    <w:p>
-      <w:pPr>
-        <w:rPr>
-          <w:sz w:val="24"/>
-          <w:szCs w:val="24"/>
-        </w:rPr>
-      </w:pPr>
-    </w:p>
-    <w:p>
-      <w:pPr>
-        <w:rPr>
-          <w:sz w:val="24"/>
-          <w:szCs w:val="24"/>
-        </w:rPr>
-      </w:pPr>
-      <w:r>
-        <w:rPr>
-          <w:sz w:val="24"/>
-          <w:szCs w:val="24"/>
-        </w:rPr>
-        <w:t>Would you like to receive product updates and announcements via email?</w:t>
-      </w:r>
-    </w:p>
-    <w:p>
-      <w:pPr>
-        <w:rPr>
-          <w:sz w:val="24"/>
-          <w:szCs w:val="24"/>
-        </w:rPr>
-      </w:pPr>
-      <w:r>
-        <w:rPr>
-          <w:sz w:val="24"/>
-          <w:szCs w:val="24"/>
-        </w:rPr>
-        <w:t>y/n</w:t>
-      </w:r>
-    </w:p>
-    <w:p>
-      <w:pPr>
-        <w:rPr>
-          <w:sz w:val="24"/>
-          <w:szCs w:val="24"/>
-        </w:rPr>
-      </w:pPr>
-    </w:p>
-    <w:p>
-      <w:pPr>
-        <w:rPr>
-          <w:b/>
-          <w:sz w:val="36"/>
-          <w:szCs w:val="36"/>
-        </w:rPr>
-      </w:pPr>
-      <w:proofErr w:type="spellStart"/>
-      <w:r>
-        <w:rPr>
-          <w:b/>
-          <w:sz w:val="36"/>
-          <w:szCs w:val="36"/>
-        </w:rPr>
-        <w:t>Github</w:t>
-      </w:r>
-      <w:proofErr w:type="spellEnd"/>
-    </w:p>
-    <w:p>
-      <w:pPr>
-        <w:rPr>
-          <w:sz w:val="24"/>
-          <w:szCs w:val="24"/>
-        </w:rPr>
-      </w:pPr>
-      <w:r>
-        <w:rPr>
-          <w:sz w:val="24"/>
-          <w:szCs w:val="24"/>
-        </w:rPr>
-        <w:t>https://github.com</w:t>
-      </w:r>
-    </w:p>
-    <w:p>
-      <w:pPr>
-        <w:rPr>
-          <w:sz w:val="24"/>
-          <w:szCs w:val="24"/>
-        </w:rPr>
-      </w:pPr>
-    </w:p>
-    <w:p>
-      <w:pPr>
-        <w:rPr>
-          <w:b/>
-          <w:sz w:val="36"/>
-          <w:szCs w:val="24"/>
-        </w:rPr>
-      </w:pPr>
-      <w:r>
-        <w:rPr>
-          <w:b/>
-          <w:sz w:val="36"/>
-          <w:szCs w:val="24"/>
-        </w:rPr>
-        <w:t>Create readme file</w:t>
-      </w:r>
-    </w:p>
-    <w:p>
-      <w:pPr>
-        <w:rPr>
-          <w:sz w:val="24"/>
-          <w:szCs w:val="24"/>
-        </w:rPr>
-      </w:pPr>
-      <w:r>
-        <w:rPr>
-          <w:sz w:val="24"/>
-          <w:szCs w:val="24"/>
-        </w:rPr>
-        <w:t>https://www.makeareadme.com/</w:t>
-      </w:r>
-    </w:p>
-    <w:p>
-      <w:pPr>
-        <w:rPr>
-          <w:sz w:val="24"/>
-          <w:szCs w:val="24"/>
-        </w:rPr>
-      </w:pPr>
-    </w:p>
-    <w:p>
-      <w:pPr>
-        <w:rPr>
-          <w:b/>
-          <w:sz w:val="36"/>
-          <w:szCs w:val="24"/>
-        </w:rPr>
-      </w:pPr>
-      <w:r>
-        <w:rPr>
-          <w:b/>
-          <w:sz w:val="36"/>
-          <w:szCs w:val="24"/>
-        </w:rPr>
-        <w:t>Git commit and push commands</w:t>
-      </w:r>
-    </w:p>
-    <w:p>
-      <w:pPr>
-        <w:rPr>
-          <w:sz w:val="24"/>
-          <w:szCs w:val="24"/>
-        </w:rPr>
-      </w:pPr>
-      <w:r>
-        <w:rPr>
-          <w:sz w:val="24"/>
-          <w:szCs w:val="24"/>
-        </w:rPr>
-        <w:t xml:space="preserve">echo "# </w:t>
-      </w:r>
-      <w:proofErr w:type="spellStart"/>
-      <w:r>
-        <w:rPr>
-          <w:sz w:val="24"/>
-          <w:szCs w:val="24"/>
-        </w:rPr>
-        <w:t>DA_IT_School</w:t>
-      </w:r>
-      <w:proofErr w:type="spellEnd"/>
-      <w:r>
-        <w:rPr>
-          <w:sz w:val="24"/>
-          <w:szCs w:val="24"/>
-        </w:rPr>
-        <w:t xml:space="preserve"> </w:t>
-      </w:r>
-      <w:proofErr w:type="spellStart"/>
-      <w:r>
-        <w:rPr>
-          <w:sz w:val="24"/>
-          <w:szCs w:val="24"/>
-        </w:rPr>
-        <w:t>homeworks</w:t>
-      </w:r>
-      <w:proofErr w:type="spellEnd"/>
-      <w:r>
-        <w:rPr>
-          <w:sz w:val="24"/>
-          <w:szCs w:val="24"/>
-        </w:rPr>
-        <w:t>" &gt;&gt; README.md</w:t>
-      </w:r>
-    </w:p>
-    <w:p>
-      <w:pPr>
-        <w:rPr>
-          <w:sz w:val="24"/>
-          <w:szCs w:val="24"/>
-        </w:rPr>
-      </w:pPr>
-      <w:r>
-        <w:rPr>
-          <w:sz w:val="24"/>
-          <w:szCs w:val="24"/>
-        </w:rPr>
-        <w:t>git clone</w:t>
-      </w:r>
-    </w:p>
-    <w:p>
-      <w:pPr>
-        <w:rPr>
-          <w:sz w:val="24"/>
-          <w:szCs w:val="24"/>
-        </w:rPr>
-      </w:pPr>
-      <w:r>
-        <w:rPr>
-          <w:sz w:val="24"/>
-          <w:szCs w:val="24"/>
-        </w:rPr>
-        <w:t xml:space="preserve">git </w:t>
-      </w:r>
-      <w:proofErr w:type="spellStart"/>
-      <w:r>
-        <w:rPr>
-          <w:sz w:val="24"/>
-          <w:szCs w:val="24"/>
-        </w:rPr>
-        <w:t>init</w:t>
-      </w:r>
-      <w:proofErr w:type="spellEnd"/>
-    </w:p>
-    <w:p>
-      <w:pPr>
-        <w:rPr>
-          <w:sz w:val="24"/>
-          <w:szCs w:val="24"/>
-        </w:rPr>
-      </w:pPr>
-      <w:r>
-        <w:rPr>
-          <w:sz w:val="24"/>
-          <w:szCs w:val="24"/>
-        </w:rPr>
-        <w:t xml:space="preserve">git add README.md </w:t>
-      </w:r>
-      <w:proofErr w:type="gramStart"/>
-      <w:r>
-        <w:rPr>
-          <w:sz w:val="24"/>
-          <w:szCs w:val="24"/>
-        </w:rPr>
-        <w:t>/ .</w:t>
-      </w:r>
-      <w:proofErr w:type="gramEnd"/>
-    </w:p>
-    <w:p>
-      <w:pPr>
-        <w:rPr>
-          <w:sz w:val="24"/>
-          <w:szCs w:val="24"/>
-        </w:rPr>
-      </w:pPr>
-      <w:r>
-        <w:rPr>
-          <w:sz w:val="24"/>
-          <w:szCs w:val="24"/>
-        </w:rPr>
-        <w:t>git commit -m "first commit"</w:t>
-      </w:r>
-    </w:p>
-    <w:p>
-      <w:pPr>
-        <w:rPr>
-          <w:sz w:val="24"/>
-          <w:szCs w:val="24"/>
-        </w:rPr>
-      </w:pPr>
-      <w:r>
-        <w:rPr>
-          <w:sz w:val="24"/>
-          <w:szCs w:val="24"/>
-        </w:rPr>
-        <w:t>git branch -M master</w:t>
-      </w:r>
-    </w:p>
-    <w:p>
-      <w:pPr>
-        <w:rPr>
-          <w:sz w:val="24"/>
-          <w:szCs w:val="24"/>
-        </w:rPr>
-      </w:pPr>
-      <w:r>
-        <w:rPr>
-          <w:sz w:val="24"/>
-          <w:szCs w:val="24"/>
-        </w:rPr>
-        <w:t>git remote add origin https://github.com/DAITSchool/DA_IT_School.git</w:t>
-      </w:r>
-    </w:p>
-    <w:p>
-      <w:pPr>
-        <w:rPr>
-          <w:sz w:val="24"/>
-          <w:szCs w:val="24"/>
-        </w:rPr>
-      </w:pPr>
-      <w:r>
-        <w:rPr>
-          <w:sz w:val="24"/>
-          <w:szCs w:val="24"/>
-        </w:rPr>
-        <w:t>git remote set-</w:t>
-      </w:r>
-      <w:proofErr w:type="spellStart"/>
-      <w:r>
-        <w:rPr>
-          <w:sz w:val="24"/>
-          <w:szCs w:val="24"/>
-        </w:rPr>
-        <w:t>url</w:t>
-      </w:r>
-      <w:proofErr w:type="spellEnd"/>
-      <w:r>
-        <w:rPr>
-          <w:sz w:val="24"/>
-          <w:szCs w:val="24"/>
-        </w:rPr>
-        <w:t xml:space="preserve"> origin https://github.com/DAITSchool/DA_IT_School.git</w:t>
-      </w:r>
-    </w:p>
-    <w:p>
-      <w:pPr>
-        <w:rPr>
-          <w:sz w:val="24"/>
-          <w:szCs w:val="24"/>
-        </w:rPr>
-      </w:pPr>
-      <w:r>
-        <w:rPr>
-          <w:sz w:val="24"/>
-          <w:szCs w:val="24"/>
-        </w:rPr>
-        <w:lastRenderedPageBreak/>
-        <w:t>git push -u origin master</w:t>
-      </w:r>
-    </w:p>
-    <w:p>
-      <w:pPr>
-        <w:rPr>
-          <w:sz w:val="24"/>
-          <w:szCs w:val="24"/>
-        </w:rPr>
-      </w:pPr>
-    </w:p>
-    <w:p>
-      <w:pPr>
-        <w:rPr>
-          <w:b/>
-          <w:sz w:val="36"/>
-          <w:szCs w:val="36"/>
-        </w:rPr>
-      </w:pPr>
-      <w:r>
-        <w:rPr>
-          <w:b/>
-          <w:sz w:val="36"/>
-          <w:szCs w:val="36"/>
-        </w:rPr>
-        <w:t>Check git status</w:t>
-      </w:r>
-    </w:p>
-    <w:p>
-      <w:pPr>
-        <w:rPr>
-          <w:sz w:val="24"/>
-          <w:szCs w:val="24"/>
-        </w:rPr>
-      </w:pPr>
-      <w:r>
-        <w:rPr>
-          <w:sz w:val="24"/>
-          <w:szCs w:val="24"/>
-        </w:rPr>
-        <w:t>git status</w:t>
-      </w:r>
-    </w:p>
-    <w:p>
-      <w:pPr>
-        <w:rPr>
-          <w:sz w:val="24"/>
-          <w:szCs w:val="24"/>
-        </w:rPr>
-      </w:pPr>
-    </w:p>
-    <w:p>
-      <w:pPr>
-        <w:rPr>
-          <w:b/>
-          <w:sz w:val="36"/>
-          <w:szCs w:val="24"/>
-        </w:rPr>
-      </w:pPr>
-      <w:r>
-        <w:rPr>
-          <w:b/>
-          <w:sz w:val="36"/>
-          <w:szCs w:val="24"/>
-        </w:rPr>
-        <w:t>Shows branch list</w:t>
-      </w:r>
-    </w:p>
-    <w:p>
-      <w:pPr>
-        <w:rPr>
-          <w:sz w:val="24"/>
-          <w:szCs w:val="24"/>
-        </w:rPr>
-      </w:pPr>
-      <w:r>
-        <w:rPr>
-          <w:sz w:val="24"/>
-          <w:szCs w:val="24"/>
-        </w:rPr>
-        <w:t>git branch</w:t>
-      </w:r>
-    </w:p>
-    <w:p>
-      <w:pPr>
-        <w:rPr>
-          <w:sz w:val="24"/>
-          <w:szCs w:val="24"/>
-        </w:rPr>
-      </w:pPr>
-    </w:p>
-    <w:p>
-      <w:pPr>
-        <w:rPr>
-          <w:b/>
-          <w:sz w:val="36"/>
-          <w:szCs w:val="24"/>
-        </w:rPr>
-      </w:pPr>
-      <w:r>
-        <w:rPr>
-          <w:b/>
-          <w:sz w:val="36"/>
-          <w:szCs w:val="24"/>
-        </w:rPr>
-        <w:t>Branch creating and checkout</w:t>
-      </w:r>
-    </w:p>
-    <w:p>
-      <w:pPr>
-        <w:rPr>
-          <w:sz w:val="24"/>
-          <w:szCs w:val="24"/>
-        </w:rPr>
-      </w:pPr>
-      <w:r>
-        <w:rPr>
-          <w:sz w:val="24"/>
-          <w:szCs w:val="24"/>
-        </w:rPr>
-        <w:t>https://git-scm.com/book/en/v2/Git-Branching-Basic-Branching-and-Merging</w:t>
-      </w:r>
-    </w:p>
-    <w:p>
-      <w:pPr>
-        <w:rPr>
-          <w:sz w:val="24"/>
-          <w:szCs w:val="24"/>
-        </w:rPr>
-      </w:pPr>
-    </w:p>
-    <w:p>
-      <w:pPr>
-        <w:rPr>
-          <w:b/>
-          <w:sz w:val="36"/>
-          <w:szCs w:val="36"/>
-        </w:rPr>
-      </w:pPr>
-      <w:r>
-        <w:rPr>
-          <w:b/>
-          <w:sz w:val="36"/>
-          <w:szCs w:val="36"/>
-        </w:rPr>
-        <w:t>Files that are not going to commit</w:t>
-      </w:r>
-    </w:p>
-    <w:p>
-      <w:pPr>
-        <w:rPr>
-          <w:sz w:val="24"/>
-          <w:szCs w:val="24"/>
-        </w:rPr>
-      </w:pPr>
-      <w:r>
-        <w:rPr>
-          <w:sz w:val="24"/>
-          <w:szCs w:val="24"/>
-        </w:rPr>
-        <w:t>.</w:t>
-      </w:r>
-      <w:proofErr w:type="spellStart"/>
-      <w:r>
-        <w:rPr>
-          <w:sz w:val="24"/>
-          <w:szCs w:val="24"/>
-        </w:rPr>
-        <w:t>gitignore</w:t>
-      </w:r>
-      <w:proofErr w:type="spellEnd"/>
     </w:p>
     <w:p>
       <w:pPr>
@@ -942,6 +968,7 @@
     <w:lsdException w:name="HTML Sample" w:semiHidden="1" w:unhideWhenUsed="1"/>
     <w:lsdException w:name="HTML Typewriter" w:semiHidden="1" w:unhideWhenUsed="1"/>
     <w:lsdException w:name="HTML Variable" w:semiHidden="1" w:unhideWhenUsed="1"/>
+    <w:lsdException w:name="Normal Table" w:semiHidden="1" w:unhideWhenUsed="1"/>
     <w:lsdException w:name="annotation subject" w:semiHidden="1" w:unhideWhenUsed="1"/>
     <w:lsdException w:name="No List" w:semiHidden="1" w:unhideWhenUsed="1"/>
     <w:lsdException w:name="Outline List 1" w:semiHidden="1" w:unhideWhenUsed="1"/>
@@ -985,8 +1012,10 @@
     <w:lsdException w:name="Table Elegant" w:semiHidden="1" w:unhideWhenUsed="1"/>
     <w:lsdException w:name="Table Professional" w:semiHidden="1" w:unhideWhenUsed="1"/>
     <w:lsdException w:name="Table Subtle 1" w:semiHidden="1" w:unhideWhenUsed="1"/>
+    <w:lsdException w:name="Table Subtle 2" w:semiHidden="1" w:unhideWhenUsed="1"/>
     <w:lsdException w:name="Table Web 1" w:semiHidden="1" w:unhideWhenUsed="1"/>
     <w:lsdException w:name="Table Web 2" w:semiHidden="1" w:unhideWhenUsed="1"/>
+    <w:lsdException w:name="Table Web 3" w:semiHidden="1" w:unhideWhenUsed="1"/>
     <w:lsdException w:name="Balloon Text" w:semiHidden="1" w:unhideWhenUsed="1"/>
     <w:lsdException w:name="Table Grid" w:uiPriority="39"/>
     <w:lsdException w:name="Table Theme" w:semiHidden="1" w:unhideWhenUsed="1"/>

</xml_diff>